<commit_message>
Update docs and toc
</commit_message>
<xml_diff>
--- a/docs/diploma task.docx
+++ b/docs/diploma task.docx
@@ -768,7 +768,23 @@
           <w:sz w:val="22"/>
           <w:szCs w:val="22"/>
         </w:rPr>
-        <w:t>Описание программного средства – комплекс из клиентского(</w:t>
+        <w:t>Описание программного средства – комплекс из клиентского</w:t>
+      </w:r>
+      <w:r>
+        <w:rPr>
+          <w:sz w:val="22"/>
+          <w:szCs w:val="22"/>
+        </w:rPr>
+        <w:t xml:space="preserve"> </w:t>
+      </w:r>
+      <w:bookmarkStart w:id="0" w:name="_GoBack"/>
+      <w:bookmarkEnd w:id="0"/>
+      <w:r>
+        <w:rPr>
+          <w:sz w:val="22"/>
+          <w:szCs w:val="22"/>
+        </w:rPr>
+        <w:t>(</w:t>
       </w:r>
       <w:r>
         <w:rPr>
@@ -1213,15 +1229,47 @@
           <w:sz w:val="22"/>
           <w:szCs w:val="22"/>
         </w:rPr>
-        <w:t>Титульный лист. Рефера</w:t>
-      </w:r>
-      <w:r>
-        <w:rPr>
-          <w:color w:val="000000" w:themeColor="text1"/>
-          <w:sz w:val="22"/>
-          <w:szCs w:val="22"/>
-        </w:rPr>
-        <w:t>т. Задание. Содержание.</w:t>
+        <w:t xml:space="preserve">Титульный лист. </w:t>
+      </w:r>
+      <w:r>
+        <w:rPr>
+          <w:color w:val="000000" w:themeColor="text1"/>
+          <w:sz w:val="22"/>
+          <w:szCs w:val="22"/>
+        </w:rPr>
+        <w:t>Задание</w:t>
+      </w:r>
+      <w:r>
+        <w:rPr>
+          <w:color w:val="000000" w:themeColor="text1"/>
+          <w:sz w:val="22"/>
+          <w:szCs w:val="22"/>
+        </w:rPr>
+        <w:t xml:space="preserve">. </w:t>
+      </w:r>
+      <w:r>
+        <w:rPr>
+          <w:color w:val="000000" w:themeColor="text1"/>
+          <w:sz w:val="22"/>
+          <w:szCs w:val="22"/>
+        </w:rPr>
+        <w:t>Рефера</w:t>
+      </w:r>
+      <w:r>
+        <w:rPr>
+          <w:color w:val="000000" w:themeColor="text1"/>
+          <w:sz w:val="22"/>
+          <w:szCs w:val="22"/>
+        </w:rPr>
+        <w:t>т</w:t>
+      </w:r>
+      <w:r>
+        <w:rPr>
+          <w:color w:val="000000" w:themeColor="text1"/>
+          <w:sz w:val="22"/>
+          <w:szCs w:val="22"/>
+        </w:rPr>
+        <w:t>. Содержание.</w:t>
       </w:r>
     </w:p>
     <w:p>
@@ -1344,7 +1392,21 @@
           <w:sz w:val="22"/>
           <w:szCs w:val="22"/>
         </w:rPr>
-        <w:t>приложений. 4.1.3. Анализ существующих криптографических подходов для организации сквозного шифрования. 4.1.4. Обзор существующих аналогов. 4.1.5. Требования к проектируемому программному средству.</w:t>
+        <w:t xml:space="preserve">приложений. 4.1.3. </w:t>
+      </w:r>
+      <w:r>
+        <w:rPr>
+          <w:sz w:val="22"/>
+          <w:szCs w:val="22"/>
+        </w:rPr>
+        <w:t>Обзор криптографии и алгоритмов шифрования</w:t>
+      </w:r>
+      <w:r>
+        <w:rPr>
+          <w:sz w:val="22"/>
+          <w:szCs w:val="22"/>
+        </w:rPr>
+        <w:t>. 4.1.4. Обзор существующих аналогов. 4.1.5. Требования к проектируемому программному средству.</w:t>
       </w:r>
       <w:r>
         <w:rPr>
@@ -1382,28 +1444,28 @@
           <w:sz w:val="22"/>
           <w:szCs w:val="22"/>
         </w:rPr>
-        <w:t>ботка программного средства. 4.2</w:t>
-      </w:r>
-      <w:r>
-        <w:rPr>
-          <w:sz w:val="22"/>
-          <w:szCs w:val="22"/>
-        </w:rPr>
-        <w:t>.1. Разработка про</w:t>
-      </w:r>
-      <w:r>
-        <w:rPr>
-          <w:sz w:val="22"/>
-          <w:szCs w:val="22"/>
-        </w:rPr>
-        <w:t>токола сквозного шифрования. 4.2</w:t>
-      </w:r>
-      <w:r>
-        <w:rPr>
-          <w:sz w:val="22"/>
-          <w:szCs w:val="22"/>
-        </w:rPr>
-        <w:t>.2. Разработка архитектуры программного средства</w:t>
+        <w:t xml:space="preserve">ботка программного средства. </w:t>
+      </w:r>
+      <w:r>
+        <w:rPr>
+          <w:sz w:val="22"/>
+          <w:szCs w:val="22"/>
+        </w:rPr>
+        <w:t>4.2</w:t>
+      </w:r>
+      <w:r>
+        <w:rPr>
+          <w:sz w:val="22"/>
+          <w:szCs w:val="22"/>
+        </w:rPr>
+        <w:t>.1</w:t>
+      </w:r>
+      <w:r>
+        <w:rPr>
+          <w:sz w:val="22"/>
+          <w:szCs w:val="22"/>
+        </w:rPr>
+        <w:t>. Разработка архитектуры программного средства</w:t>
       </w:r>
       <w:r>
         <w:rPr>
@@ -1417,7 +1479,14 @@
           <w:sz w:val="22"/>
           <w:szCs w:val="22"/>
         </w:rPr>
-        <w:t xml:space="preserve">.3. Разработка архитектуры </w:t>
+        <w:t>.2</w:t>
+      </w:r>
+      <w:r>
+        <w:rPr>
+          <w:sz w:val="22"/>
+          <w:szCs w:val="22"/>
+        </w:rPr>
+        <w:t xml:space="preserve">. Разработка архитектуры </w:t>
       </w:r>
       <w:r>
         <w:rPr>
@@ -1446,35 +1515,21 @@
           <w:sz w:val="22"/>
           <w:szCs w:val="22"/>
         </w:rPr>
-        <w:t>.4. Разработка серверной части программного средства.</w:t>
-      </w:r>
-      <w:r>
-        <w:rPr>
-          <w:sz w:val="22"/>
-          <w:szCs w:val="22"/>
-        </w:rPr>
-        <w:t xml:space="preserve"> 4.2</w:t>
-      </w:r>
-      <w:r>
-        <w:rPr>
-          <w:sz w:val="22"/>
-          <w:szCs w:val="22"/>
-        </w:rPr>
-        <w:t xml:space="preserve">.5. Разработка клиентской </w:t>
-      </w:r>
-      <w:r>
-        <w:rPr>
-          <w:sz w:val="22"/>
-          <w:szCs w:val="22"/>
-        </w:rPr>
-        <w:t>части программного средства. 4.2</w:t>
-      </w:r>
-      <w:r>
-        <w:rPr>
-          <w:sz w:val="22"/>
-          <w:szCs w:val="22"/>
-        </w:rPr>
-        <w:t>.6 Развёртывание программного средства. Разработка инфраструктуры.</w:t>
+        <w:t>.3</w:t>
+      </w:r>
+      <w:r>
+        <w:rPr>
+          <w:sz w:val="22"/>
+          <w:szCs w:val="22"/>
+        </w:rPr>
+        <w:t xml:space="preserve">. Разработка клиентской </w:t>
+      </w:r>
+      <w:r>
+        <w:rPr>
+          <w:sz w:val="22"/>
+          <w:szCs w:val="22"/>
+        </w:rPr>
+        <w:t>части программного средства.</w:t>
       </w:r>
     </w:p>
     <w:p>
@@ -1519,7 +1574,21 @@
           <w:sz w:val="22"/>
           <w:szCs w:val="22"/>
         </w:rPr>
-        <w:t xml:space="preserve">.1. Юнит-тестирование кодовой базы. </w:t>
+        <w:t xml:space="preserve">.1. </w:t>
+      </w:r>
+      <w:r>
+        <w:rPr>
+          <w:sz w:val="22"/>
+          <w:szCs w:val="22"/>
+        </w:rPr>
+        <w:t xml:space="preserve">Модульное </w:t>
+      </w:r>
+      <w:r>
+        <w:rPr>
+          <w:sz w:val="22"/>
+          <w:szCs w:val="22"/>
+        </w:rPr>
+        <w:t xml:space="preserve">тестирование кодовой базы. </w:t>
       </w:r>
       <w:r>
         <w:rPr>
@@ -1602,7 +1671,6 @@
           <w:sz w:val="22"/>
           <w:szCs w:val="22"/>
         </w:rPr>
-        <w:lastRenderedPageBreak/>
         <w:t>4.5</w:t>
       </w:r>
       <w:r>
@@ -1659,6 +1727,7 @@
           <w:sz w:val="22"/>
           <w:szCs w:val="22"/>
         </w:rPr>
+        <w:lastRenderedPageBreak/>
         <w:t>Заключение. Список использованных источников.</w:t>
       </w:r>
     </w:p>
@@ -1877,8 +1946,6 @@
         </w:rPr>
         <w:t>Д</w:t>
       </w:r>
-      <w:bookmarkStart w:id="0" w:name="_GoBack"/>
-      <w:bookmarkEnd w:id="0"/>
       <w:r>
         <w:rPr>
           <w:sz w:val="22"/>
@@ -2808,41 +2875,6 @@
                 <w:i/>
                 <w:sz w:val="24"/>
               </w:rPr>
-              <w:t>, 4.2</w:t>
-            </w:r>
-            <w:r>
-              <w:rPr>
-                <w:i/>
-                <w:sz w:val="24"/>
-              </w:rPr>
-              <w:t>.5</w:t>
-            </w:r>
-            <w:r>
-              <w:rPr>
-                <w:i/>
-                <w:sz w:val="24"/>
-              </w:rPr>
-              <w:t>,</w:t>
-            </w:r>
-            <w:r>
-              <w:rPr>
-                <w:i/>
-                <w:sz w:val="24"/>
-              </w:rPr>
-              <w:t xml:space="preserve"> 4.2</w:t>
-            </w:r>
-            <w:r>
-              <w:rPr>
-                <w:i/>
-                <w:sz w:val="24"/>
-              </w:rPr>
-              <w:t>.6</w:t>
-            </w:r>
-            <w:r>
-              <w:rPr>
-                <w:i/>
-                <w:sz w:val="24"/>
-              </w:rPr>
               <w:t>, 5.3, 5.4</w:t>
             </w:r>
             <w:r>
@@ -3179,7 +3211,7 @@
                 <w:color w:val="000000" w:themeColor="text1"/>
                 <w:sz w:val="24"/>
               </w:rPr>
-              <w:t>31</w:t>
+              <w:t>23</w:t>
             </w:r>
             <w:r>
               <w:rPr>
@@ -3303,7 +3335,7 @@
                 <w:color w:val="000000" w:themeColor="text1"/>
                 <w:sz w:val="24"/>
               </w:rPr>
-              <w:t>01-20</w:t>
+              <w:t>01-25</w:t>
             </w:r>
             <w:r>
               <w:rPr>
@@ -3401,7 +3433,7 @@
                 <w:i/>
                 <w:sz w:val="24"/>
               </w:rPr>
-              <w:t>Рабочая комиссия</w:t>
+              <w:t>Итоговая проверка готовности дипломного проекта на заседании рабочей комиссии кафедры и допуск к защите в ГЭК</w:t>
             </w:r>
           </w:p>
         </w:tc>
@@ -3421,7 +3453,14 @@
                 <w:color w:val="000000" w:themeColor="text1"/>
                 <w:sz w:val="24"/>
               </w:rPr>
-              <w:t>01-08.06.</w:t>
+              <w:t>01-06</w:t>
+            </w:r>
+            <w:r>
+              <w:rPr>
+                <w:color w:val="000000" w:themeColor="text1"/>
+                <w:sz w:val="24"/>
+              </w:rPr>
+              <w:t>.06.</w:t>
             </w:r>
             <w:r>
               <w:rPr>
@@ -3525,7 +3564,7 @@
                 <w:color w:val="000000" w:themeColor="text1"/>
                 <w:sz w:val="24"/>
               </w:rPr>
-              <w:t>01-12</w:t>
+              <w:t>01-08</w:t>
             </w:r>
             <w:r>
               <w:rPr>
@@ -5057,7 +5096,6 @@
   <w:style w:type="character" w:default="1" w:styleId="DefaultParagraphFont">
     <w:name w:val="Default Paragraph Font"/>
     <w:uiPriority w:val="1"/>
-    <w:semiHidden/>
     <w:unhideWhenUsed/>
   </w:style>
   <w:style w:type="table" w:default="1" w:styleId="TableNormal">
@@ -5469,7 +5507,7 @@
 </file>
 
 <file path=customXml/itemProps1.xml><?xml version="1.0" encoding="utf-8"?>
-<ds:datastoreItem xmlns:ds="http://schemas.openxmlformats.org/officeDocument/2006/customXml" ds:itemID="{DA285785-3DD1-DE4E-BF7C-175C7D391515}">
+<ds:datastoreItem xmlns:ds="http://schemas.openxmlformats.org/officeDocument/2006/customXml" ds:itemID="{F3630640-855D-2C4D-BA8B-68B2F3B145CE}">
   <ds:schemaRefs>
     <ds:schemaRef ds:uri="http://schemas.openxmlformats.org/officeDocument/2006/bibliography"/>
   </ds:schemaRefs>

</xml_diff>